<commit_message>
[ANTES]intento por mejorar el accuracy on device
</commit_message>
<xml_diff>
--- a/python_env-execution_project.docx
+++ b/python_env-execution_project.docx
@@ -9,242 +9,105 @@
           <w:bCs/>
         </w:rPr>
       </w:pPr>
-      <w:proofErr w:type="spellStart"/>
-      <w:r>
-        <w:rPr>
-          <w:b/>
-          <w:bCs/>
-        </w:rPr>
-        <w:t>conda</w:t>
-      </w:r>
-      <w:proofErr w:type="spellEnd"/>
-      <w:r>
-        <w:rPr>
-          <w:b/>
-          <w:bCs/>
-        </w:rPr>
-        <w:t xml:space="preserve"> </w:t>
-      </w:r>
-      <w:proofErr w:type="spellStart"/>
-      <w:r>
-        <w:rPr>
-          <w:b/>
-          <w:bCs/>
-        </w:rPr>
-        <w:t>create</w:t>
-      </w:r>
-      <w:proofErr w:type="spellEnd"/>
-      <w:r>
-        <w:rPr>
-          <w:b/>
-          <w:bCs/>
-        </w:rPr>
-        <w:t xml:space="preserve"> -n </w:t>
-      </w:r>
-      <w:proofErr w:type="spellStart"/>
-      <w:r>
-        <w:rPr>
-          <w:b/>
-          <w:bCs/>
-        </w:rPr>
-        <w:t>iase-tfl</w:t>
-      </w:r>
-      <w:proofErr w:type="spellEnd"/>
-      <w:r>
-        <w:rPr>
-          <w:b/>
-          <w:bCs/>
-        </w:rPr>
-        <w:t xml:space="preserve"> </w:t>
-      </w:r>
-      <w:proofErr w:type="spellStart"/>
-      <w:r>
-        <w:rPr>
-          <w:b/>
-          <w:bCs/>
-        </w:rPr>
-        <w:t>python</w:t>
-      </w:r>
-      <w:proofErr w:type="spellEnd"/>
-      <w:r>
-        <w:rPr>
-          <w:b/>
-          <w:bCs/>
-        </w:rPr>
-        <w:t>=3.10 -y</w:t>
-      </w:r>
-    </w:p>
-    <w:p>
-      <w:pPr>
-        <w:rPr>
-          <w:b/>
-          <w:bCs/>
-        </w:rPr>
-      </w:pPr>
-      <w:proofErr w:type="spellStart"/>
-      <w:r>
-        <w:rPr>
-          <w:b/>
-          <w:bCs/>
-        </w:rPr>
-        <w:t>conda</w:t>
-      </w:r>
-      <w:proofErr w:type="spellEnd"/>
-      <w:r>
-        <w:rPr>
-          <w:b/>
-          <w:bCs/>
-        </w:rPr>
-        <w:t xml:space="preserve"> </w:t>
-      </w:r>
-      <w:proofErr w:type="spellStart"/>
-      <w:r>
-        <w:rPr>
-          <w:b/>
-          <w:bCs/>
-        </w:rPr>
-        <w:t>activate</w:t>
-      </w:r>
-      <w:proofErr w:type="spellEnd"/>
-      <w:r>
-        <w:rPr>
-          <w:b/>
-          <w:bCs/>
-        </w:rPr>
-        <w:t xml:space="preserve"> </w:t>
-      </w:r>
-      <w:proofErr w:type="spellStart"/>
-      <w:r>
-        <w:rPr>
-          <w:b/>
-          <w:bCs/>
-        </w:rPr>
-        <w:t>iase-tfl</w:t>
-      </w:r>
-      <w:proofErr w:type="spellEnd"/>
-    </w:p>
-    <w:p>
-      <w:pPr>
-        <w:rPr>
-          <w:b/>
-          <w:bCs/>
-        </w:rPr>
-      </w:pPr>
-      <w:r>
-        <w:rPr>
-          <w:b/>
-          <w:bCs/>
-        </w:rPr>
-        <w:t>Python 3.10 es una versión “</w:t>
-      </w:r>
-      <w:proofErr w:type="spellStart"/>
-      <w:r>
-        <w:rPr>
-          <w:b/>
-          <w:bCs/>
-        </w:rPr>
-        <w:t>sweet</w:t>
-      </w:r>
-      <w:proofErr w:type="spellEnd"/>
-      <w:r>
-        <w:rPr>
-          <w:b/>
-          <w:bCs/>
-        </w:rPr>
-        <w:t xml:space="preserve"> spot” para </w:t>
-      </w:r>
-      <w:proofErr w:type="spellStart"/>
-      <w:r>
-        <w:rPr>
-          <w:b/>
-          <w:bCs/>
-        </w:rPr>
-        <w:t>TensorFlow</w:t>
-      </w:r>
-      <w:proofErr w:type="spellEnd"/>
-      <w:r>
-        <w:rPr>
-          <w:b/>
-          <w:bCs/>
-        </w:rPr>
-        <w:t xml:space="preserve"> estable en Windows.</w:t>
-      </w:r>
-    </w:p>
-    <w:p>
-      <w:pPr>
-        <w:rPr>
-          <w:b/>
-          <w:bCs/>
-        </w:rPr>
-      </w:pPr>
-    </w:p>
-    <w:p>
-      <w:pPr>
-        <w:rPr>
-          <w:b/>
-          <w:bCs/>
-        </w:rPr>
-      </w:pPr>
-      <w:r>
-        <w:rPr>
-          <w:b/>
-          <w:bCs/>
-        </w:rPr>
-        <w:t>Instala dependencias (CPU-</w:t>
-      </w:r>
-      <w:proofErr w:type="spellStart"/>
-      <w:r>
-        <w:rPr>
-          <w:b/>
-          <w:bCs/>
-        </w:rPr>
-        <w:t>only</w:t>
-      </w:r>
-      <w:proofErr w:type="spellEnd"/>
-      <w:r>
-        <w:rPr>
-          <w:b/>
-          <w:bCs/>
-        </w:rPr>
-        <w:t>; suficiente para este proyecto):</w:t>
-      </w:r>
-    </w:p>
-    <w:p>
-      <w:pPr>
-        <w:rPr>
-          <w:b/>
-          <w:bCs/>
-        </w:rPr>
-      </w:pPr>
-    </w:p>
-    <w:p>
-      <w:pPr>
-        <w:rPr>
-          <w:b/>
-          <w:bCs/>
-        </w:rPr>
-      </w:pPr>
-      <w:proofErr w:type="spellStart"/>
-      <w:r>
-        <w:rPr>
-          <w:b/>
-          <w:bCs/>
+      <w:r>
+        <w:rPr>
+          <w:b/>
+          <w:bCs/>
+        </w:rPr>
+        <w:t>conda create -n iase-tfl python=3.10 -y</w:t>
+      </w:r>
+    </w:p>
+    <w:p>
+      <w:pPr>
+        <w:rPr>
+          <w:b/>
+          <w:bCs/>
+        </w:rPr>
+      </w:pPr>
+      <w:r>
+        <w:rPr>
+          <w:b/>
+          <w:bCs/>
+        </w:rPr>
+        <w:t>conda activate iase-tfl</w:t>
+      </w:r>
+    </w:p>
+    <w:p>
+      <w:pPr>
+        <w:rPr>
+          <w:b/>
+          <w:bCs/>
+        </w:rPr>
+      </w:pPr>
+      <w:r>
+        <w:rPr>
+          <w:b/>
+          <w:bCs/>
+        </w:rPr>
+        <w:t>Python 3.10 es una versión “sweet spot” para TensorFlow estable en Windows.</w:t>
+      </w:r>
+    </w:p>
+    <w:p>
+      <w:pPr>
+        <w:rPr>
+          <w:b/>
+          <w:bCs/>
+        </w:rPr>
+      </w:pPr>
+    </w:p>
+    <w:p>
+      <w:pPr>
+        <w:rPr>
+          <w:b/>
+          <w:bCs/>
+        </w:rPr>
+      </w:pPr>
+      <w:r>
+        <w:rPr>
+          <w:b/>
+          <w:bCs/>
+        </w:rPr>
+        <w:t>Instala dependencias (CPU-only; suficiente para este proyecto):</w:t>
+      </w:r>
+    </w:p>
+    <w:p>
+      <w:pPr>
+        <w:rPr>
+          <w:b/>
+          <w:bCs/>
+        </w:rPr>
+      </w:pPr>
+    </w:p>
+    <w:p>
+      <w:pPr>
+        <w:rPr>
+          <w:b/>
+          <w:bCs/>
+          <w:lang w:val="en-US"/>
+        </w:rPr>
+      </w:pPr>
+      <w:r>
+        <w:rPr>
+          <w:b/>
+          <w:bCs/>
+          <w:lang w:val="en-US"/>
         </w:rPr>
         <w:t>bash</w:t>
       </w:r>
-      <w:proofErr w:type="spellEnd"/>
-    </w:p>
-    <w:p>
-      <w:pPr>
-        <w:rPr>
-          <w:b/>
-          <w:bCs/>
-        </w:rPr>
-      </w:pPr>
-      <w:r>
-        <w:rPr>
-          <w:b/>
-          <w:bCs/>
+    </w:p>
+    <w:p>
+      <w:pPr>
+        <w:rPr>
+          <w:b/>
+          <w:bCs/>
+          <w:lang w:val="en-US"/>
+        </w:rPr>
+      </w:pPr>
+      <w:r>
+        <w:rPr>
+          <w:b/>
+          <w:bCs/>
+          <w:lang w:val="en-US"/>
         </w:rPr>
         <w:t>Copiar código</w:t>
       </w:r>
@@ -254,71 +117,6 @@
         <w:rPr>
           <w:b/>
           <w:bCs/>
-        </w:rPr>
-      </w:pPr>
-      <w:proofErr w:type="spellStart"/>
-      <w:r>
-        <w:rPr>
-          <w:b/>
-          <w:bCs/>
-        </w:rPr>
-        <w:t>pip</w:t>
-      </w:r>
-      <w:proofErr w:type="spellEnd"/>
-      <w:r>
-        <w:rPr>
-          <w:b/>
-          <w:bCs/>
-        </w:rPr>
-        <w:t xml:space="preserve"> </w:t>
-      </w:r>
-      <w:proofErr w:type="spellStart"/>
-      <w:r>
-        <w:rPr>
-          <w:b/>
-          <w:bCs/>
-        </w:rPr>
-        <w:t>install</w:t>
-      </w:r>
-      <w:proofErr w:type="spellEnd"/>
-      <w:r>
-        <w:rPr>
-          <w:b/>
-          <w:bCs/>
-        </w:rPr>
-        <w:t xml:space="preserve"> --</w:t>
-      </w:r>
-      <w:proofErr w:type="spellStart"/>
-      <w:r>
-        <w:rPr>
-          <w:b/>
-          <w:bCs/>
-        </w:rPr>
-        <w:t>upgrade</w:t>
-      </w:r>
-      <w:proofErr w:type="spellEnd"/>
-      <w:r>
-        <w:rPr>
-          <w:b/>
-          <w:bCs/>
-        </w:rPr>
-        <w:t xml:space="preserve"> </w:t>
-      </w:r>
-      <w:proofErr w:type="spellStart"/>
-      <w:r>
-        <w:rPr>
-          <w:b/>
-          <w:bCs/>
-        </w:rPr>
-        <w:t>pip</w:t>
-      </w:r>
-      <w:proofErr w:type="spellEnd"/>
-    </w:p>
-    <w:p>
-      <w:pPr>
-        <w:rPr>
-          <w:b/>
-          <w:bCs/>
           <w:lang w:val="en-US"/>
         </w:rPr>
       </w:pPr>
@@ -328,89 +126,57 @@
           <w:bCs/>
           <w:lang w:val="en-US"/>
         </w:rPr>
-        <w:t xml:space="preserve">pip install scikit-learn pandas </w:t>
-      </w:r>
-      <w:proofErr w:type="spellStart"/>
-      <w:r>
+        <w:t>python -m pip install</w:t>
+      </w:r>
+    </w:p>
+    <w:p>
+      <w:pPr>
         <w:rPr>
           <w:b/>
           <w:bCs/>
           <w:lang w:val="en-US"/>
         </w:rPr>
-        <w:t>numpy</w:t>
-      </w:r>
-      <w:proofErr w:type="spellEnd"/>
+      </w:pPr>
       <w:r>
         <w:rPr>
           <w:b/>
           <w:bCs/>
           <w:lang w:val="en-US"/>
         </w:rPr>
-        <w:t xml:space="preserve"> </w:t>
-      </w:r>
-      <w:proofErr w:type="spellStart"/>
-      <w:r>
+        <w:t>pip install --upgrade pip</w:t>
+      </w:r>
+    </w:p>
+    <w:p>
+      <w:pPr>
         <w:rPr>
           <w:b/>
           <w:bCs/>
           <w:lang w:val="en-US"/>
         </w:rPr>
-        <w:t>pyserial</w:t>
-      </w:r>
-      <w:proofErr w:type="spellEnd"/>
+      </w:pPr>
       <w:r>
         <w:rPr>
           <w:b/>
           <w:bCs/>
           <w:lang w:val="en-US"/>
         </w:rPr>
-        <w:t xml:space="preserve"> matplotlib</w:t>
-      </w:r>
-    </w:p>
-    <w:p>
-      <w:pPr>
-        <w:rPr>
-          <w:b/>
-          <w:bCs/>
-          <w:lang w:val="en-US"/>
-        </w:rPr>
-      </w:pPr>
-      <w:r>
-        <w:rPr>
-          <w:b/>
-          <w:bCs/>
-          <w:lang w:val="en-US"/>
-        </w:rPr>
-        <w:t>pip install tensorflow==2.</w:t>
-      </w:r>
-      <w:proofErr w:type="gramStart"/>
-      <w:r>
-        <w:rPr>
-          <w:b/>
-          <w:bCs/>
-          <w:lang w:val="en-US"/>
-        </w:rPr>
-        <w:t>15.*</w:t>
-      </w:r>
-      <w:proofErr w:type="gramEnd"/>
-      <w:r>
-        <w:rPr>
-          <w:b/>
-          <w:bCs/>
-          <w:lang w:val="en-US"/>
-        </w:rPr>
-        <w:t xml:space="preserve"> keras==2.</w:t>
-      </w:r>
-      <w:proofErr w:type="gramStart"/>
-      <w:r>
-        <w:rPr>
-          <w:b/>
-          <w:bCs/>
-          <w:lang w:val="en-US"/>
-        </w:rPr>
-        <w:t>15.*</w:t>
-      </w:r>
-      <w:proofErr w:type="gramEnd"/>
+        <w:t>pip install scikit-learn pandas numpy pyserial matplotlib</w:t>
+      </w:r>
+    </w:p>
+    <w:p>
+      <w:pPr>
+        <w:rPr>
+          <w:b/>
+          <w:bCs/>
+        </w:rPr>
+      </w:pPr>
+      <w:r>
+        <w:rPr>
+          <w:b/>
+          <w:bCs/>
+        </w:rPr>
+        <w:t>pip install tensorflow==2.15.* keras==2.15.*</w:t>
+      </w:r>
     </w:p>
     <w:p>
       <w:pPr>
@@ -449,27 +215,9 @@
           <w:numId w:val="1"/>
         </w:numPr>
       </w:pPr>
-      <w:proofErr w:type="spellStart"/>
-      <w:r>
-        <w:t>conda</w:t>
-      </w:r>
-      <w:proofErr w:type="spellEnd"/>
-      <w:r>
-        <w:t xml:space="preserve"> </w:t>
-      </w:r>
-      <w:proofErr w:type="spellStart"/>
-      <w:r>
-        <w:t>activate</w:t>
-      </w:r>
-      <w:proofErr w:type="spellEnd"/>
-      <w:r>
-        <w:t xml:space="preserve"> </w:t>
-      </w:r>
-      <w:proofErr w:type="spellStart"/>
-      <w:r>
-        <w:t>iase-tfl</w:t>
-      </w:r>
-      <w:proofErr w:type="spellEnd"/>
+      <w:r>
+        <w:t>conda activate iase-tfl</w:t>
+      </w:r>
     </w:p>
     <w:p>
       <w:pPr>
@@ -502,52 +250,8 @@
         <w:rPr>
           <w:lang w:val="en-US"/>
         </w:rPr>
-        <w:t xml:space="preserve">python train_tfl.py </w:t>
-      </w:r>
-      <w:proofErr w:type="gramStart"/>
-      <w:r>
-        <w:rPr>
-          <w:lang w:val="en-US"/>
-        </w:rPr>
-        <w:t>→ .</w:t>
-      </w:r>
-      <w:proofErr w:type="spellStart"/>
-      <w:r>
-        <w:rPr>
-          <w:lang w:val="en-US"/>
-        </w:rPr>
-        <w:t>tflite</w:t>
-      </w:r>
-      <w:proofErr w:type="spellEnd"/>
-      <w:proofErr w:type="gramEnd"/>
-      <w:r>
-        <w:rPr>
-          <w:lang w:val="en-US"/>
-        </w:rPr>
-        <w:t xml:space="preserve"> + </w:t>
-      </w:r>
-      <w:proofErr w:type="spellStart"/>
-      <w:r>
-        <w:rPr>
-          <w:lang w:val="en-US"/>
-        </w:rPr>
-        <w:t>feat_mean.npy</w:t>
-      </w:r>
-      <w:proofErr w:type="spellEnd"/>
-      <w:r>
-        <w:rPr>
-          <w:lang w:val="en-US"/>
-        </w:rPr>
-        <w:t>/</w:t>
-      </w:r>
-      <w:proofErr w:type="spellStart"/>
-      <w:r>
-        <w:rPr>
-          <w:lang w:val="en-US"/>
-        </w:rPr>
-        <w:t>feat_std.npy</w:t>
-      </w:r>
-      <w:proofErr w:type="spellEnd"/>
+        <w:t>python train_tfl.py → .tflite + feat_mean.npy/feat_std.npy</w:t>
+      </w:r>
     </w:p>
     <w:p>
       <w:pPr>
@@ -563,16 +267,8 @@
         <w:rPr>
           <w:lang w:val="en-US"/>
         </w:rPr>
-        <w:t xml:space="preserve">python export_to_c.py → model_data.h/.cc y </w:t>
-      </w:r>
-      <w:proofErr w:type="spellStart"/>
-      <w:r>
-        <w:rPr>
-          <w:lang w:val="en-US"/>
-        </w:rPr>
-        <w:t>feat_norm.h</w:t>
-      </w:r>
-      <w:proofErr w:type="spellEnd"/>
+        <w:t>python export_to_c.py → model_data.h/.cc y feat_norm.h</w:t>
+      </w:r>
     </w:p>
     <w:p>
       <w:pPr>
@@ -582,15 +278,7 @@
         </w:numPr>
       </w:pPr>
       <w:r>
-        <w:t xml:space="preserve">Copia esos archivos a tu proyecto </w:t>
-      </w:r>
-      <w:proofErr w:type="spellStart"/>
-      <w:r>
-        <w:t>PlatformIO</w:t>
-      </w:r>
-      <w:proofErr w:type="spellEnd"/>
-      <w:r>
-        <w:t xml:space="preserve"> y compila/sube el </w:t>
+        <w:t xml:space="preserve">Copia esos archivos a tu proyecto PlatformIO y compila/sube el </w:t>
       </w:r>
       <w:r>
         <w:rPr>
@@ -610,21 +298,8 @@
           <w:numId w:val="1"/>
         </w:numPr>
       </w:pPr>
-      <w:proofErr w:type="spellStart"/>
-      <w:r>
-        <w:t>python</w:t>
-      </w:r>
-      <w:proofErr w:type="spellEnd"/>
-      <w:r>
-        <w:t xml:space="preserve"> data_acquisition.py COM6 --</w:t>
-      </w:r>
-      <w:proofErr w:type="spellStart"/>
-      <w:r>
-        <w:t>mode</w:t>
-      </w:r>
-      <w:proofErr w:type="spellEnd"/>
-      <w:r>
-        <w:t xml:space="preserve"> entregable para generar el data.csv final.</w:t>
+      <w:r>
+        <w:t>python data_acquisition.py COM6 --mode entregable para generar el data.csv final.</w:t>
       </w:r>
     </w:p>
     <w:p/>
@@ -1362,6 +1037,7 @@
   <w:style w:type="character" w:default="1" w:styleId="Fuentedeprrafopredeter">
     <w:name w:val="Default Paragraph Font"/>
     <w:uiPriority w:val="1"/>
+    <w:semiHidden/>
     <w:unhideWhenUsed/>
   </w:style>
   <w:style w:type="table" w:default="1" w:styleId="Tablanormal">

</xml_diff>